<commit_message>
Added comapring of different h values and error display
</commit_message>
<xml_diff>
--- a/The-structure-of-neutron-stars.docx
+++ b/The-structure-of-neutron-stars.docx
@@ -56,7 +56,131 @@
         <w:rPr>
           <w:lang w:val="en-GB"/>
         </w:rPr>
-        <w:t xml:space="preserve"> order method, with an ideal non-interacting Fermi gas and soft-core interacting equation of state. Radius and mass dependence on the equation of state used was investigated as well as the density structure for comparison against observations. Using the Tolman-Oppenheimer-Volkov equation, with Bethe &amp; Johnson’s equation of state, the maximum mass of a neutron star was found to be 1.79 solar masses with radius 9.26 km and the maximum radius was found to be 11.16 km with mass 0.98 solar masses. [Need to add errors still]</w:t>
+        <w:t xml:space="preserve"> order method, with an ideal non-interacting Fermi gas and soft-core interacting equation of state. Radius and mass dependence on the equation of state used was investigated as well as the density structure for comparison against observations. Using the Tolman-Oppenheimer-Volkov equation, with Bethe &amp; Johnson’s equation of state, the maximum mass of a neutron star was found to be </w:t>
+      </w:r>
+      <w:r>
+        <w:rPr>
+          <w:lang w:val="en-GB"/>
+        </w:rPr>
+        <w:t>(</w:t>
+      </w:r>
+      <w:r>
+        <w:rPr>
+          <w:lang w:val="en-GB"/>
+        </w:rPr>
+        <w:t>1.7</w:t>
+      </w:r>
+      <w:r>
+        <w:rPr>
+          <w:lang w:val="en-GB"/>
+        </w:rPr>
+        <w:t>8840</w:t>
+      </w:r>
+      <w:r>
+        <w:rPr>
+          <w:rFonts w:eastAsia="宋体" w:cs="Arial" w:ascii="Cantarell" w:hAnsi="Cantarell"/>
+          <w:lang w:val="en-GB"/>
+        </w:rPr>
+        <w:t>±0.00004)</w:t>
+      </w:r>
+      <w:r>
+        <w:rPr>
+          <w:lang w:val="en-GB"/>
+        </w:rPr>
+        <w:t xml:space="preserve"> solar masses with radius </w:t>
+      </w:r>
+      <w:r>
+        <w:rPr>
+          <w:lang w:val="en-GB"/>
+        </w:rPr>
+        <w:t>(</w:t>
+      </w:r>
+      <w:r>
+        <w:rPr>
+          <w:lang w:val="en-GB"/>
+        </w:rPr>
+        <w:t>9.2</w:t>
+      </w:r>
+      <w:r>
+        <w:rPr>
+          <w:lang w:val="en-GB"/>
+        </w:rPr>
+        <w:t>62</w:t>
+      </w:r>
+      <w:r>
+        <w:rPr>
+          <w:rFonts w:eastAsia="宋体" w:cs="Arial" w:ascii="Cantarell" w:hAnsi="Cantarell"/>
+          <w:lang w:val="en-GB"/>
+        </w:rPr>
+        <w:t>±0.002)</w:t>
+      </w:r>
+      <w:r>
+        <w:rPr>
+          <w:lang w:val="en-GB"/>
+        </w:rPr>
+        <w:t xml:space="preserve"> km and the maximum radius was found to be </w:t>
+      </w:r>
+      <w:r>
+        <w:rPr>
+          <w:lang w:val="en-GB"/>
+        </w:rPr>
+        <w:t>(</w:t>
+      </w:r>
+      <w:r>
+        <w:rPr>
+          <w:lang w:val="en-GB"/>
+        </w:rPr>
+        <w:t>11.1</w:t>
+      </w:r>
+      <w:r>
+        <w:rPr>
+          <w:lang w:val="en-GB"/>
+        </w:rPr>
+        <w:t>56</w:t>
+      </w:r>
+      <w:r>
+        <w:rPr>
+          <w:rFonts w:eastAsia="宋体" w:cs="Arial" w:ascii="Cantarell" w:hAnsi="Cantarell"/>
+          <w:lang w:val="en-GB"/>
+        </w:rPr>
+        <w:t>±0.002)</w:t>
+      </w:r>
+      <w:r>
+        <w:rPr>
+          <w:lang w:val="en-GB"/>
+        </w:rPr>
+        <w:t xml:space="preserve"> km with mass </w:t>
+      </w:r>
+      <w:r>
+        <w:rPr>
+          <w:lang w:val="en-GB"/>
+        </w:rPr>
+        <w:t>(</w:t>
+      </w:r>
+      <w:r>
+        <w:rPr>
+          <w:lang w:val="en-GB"/>
+        </w:rPr>
+        <w:t>0.98</w:t>
+      </w:r>
+      <w:r>
+        <w:rPr>
+          <w:lang w:val="en-GB"/>
+        </w:rPr>
+        <w:t>280</w:t>
+      </w:r>
+      <w:r>
+        <w:rPr>
+          <w:rFonts w:eastAsia="宋体" w:cs="Arial" w:ascii="Cantarell" w:hAnsi="Cantarell"/>
+          <w:lang w:val="en-GB"/>
+        </w:rPr>
+        <w:t>±0.00004)</w:t>
+      </w:r>
+      <w:r>
+        <w:rPr>
+          <w:lang w:val="en-GB"/>
+        </w:rPr>
+        <w:t xml:space="preserve"> solar masses. </w:t>
       </w:r>
     </w:p>
     <w:p>
@@ -105,19 +229,7 @@
         <w:rPr>
           <w:lang w:val="en-GB"/>
         </w:rPr>
-        <w:t>It doesn’t matter how beautiful your theory is, it doesn’t matter how smart you are. If it doesn’t agree with experiment, it’s wrong’-Richard P. Feynman. Neutron stars are perhaps the only loophole in today’s physics to this argument, as instead of developing a theory mathematically and comparing its predictions with observations, observations are used to develop an equation of state. After a star can no longer sustain nuclear fusion to counter the gravitational contraction on its own mass, it collapses. If the stellar core is more massive than the Chandrasekhar limit, t</w:t>
-      </w:r>
-      <w:r>
-        <w:rPr>
-          <w:lang w:val="en-GB"/>
-        </w:rPr>
-        <w:t>he electron degeneracy pressure will not stop the star from further collapse. A</w:t>
-      </w:r>
-      <w:r>
-        <w:rPr>
-          <w:lang w:val="en-GB"/>
-        </w:rPr>
-        <w:t xml:space="preserve">t this stage it becomes energetically favourable for the protons and electrons to decay into neutrons via electron capture.  The matter collapses in gravitational free-fall until it hits the core, most often creating a supernova. If the core is less than approximately three solar masses a neutron star is formed, if above this limit a black hole is formed[c]. </w:t>
+        <w:t xml:space="preserve">It doesn’t matter how beautiful your theory is, it doesn’t matter how smart you are. If it doesn’t agree with experiment, it’s wrong’-Richard P. Feynman. Neutron stars are perhaps the only loophole in today’s physics to this argument, as instead of developing a theory mathematically and comparing its predictions with observations, observations are used to develop an equation of state. After a star can no longer sustain nuclear fusion to counter the gravitational contraction on its own mass, it collapses. If the stellar core is more massive than the Chandrasekhar limit, the electron degeneracy pressure will not stop the star from further collapse. At this stage it becomes energetically favourable for the protons and electrons to decay into neutrons via electron capture.  The matter collapses in gravitational free-fall until it hits the core, most often creating a supernova. If the core is less than approximately three solar masses a neutron star is formed, if above this limit a black hole is formed[c]. </w:t>
       </w:r>
     </w:p>
     <w:p>
@@ -174,19 +286,7 @@
         <w:rPr>
           <w:lang w:val="en-GB"/>
         </w:rPr>
-        <w:t>The structure of nuclear matter with varying density is fundamental to comparing observation to simulation. So, we form a theoretical spherically symmetrical density distr</w:t>
-      </w:r>
-      <w:r>
-        <w:rPr>
-          <w:lang w:val="en-GB"/>
-        </w:rPr>
-        <w:t>ibution based on current The Standard Model of particle physics for o</w:t>
-      </w:r>
-      <w:r>
-        <w:rPr>
-          <w:lang w:val="en-GB"/>
-        </w:rPr>
-        <w:t>ur neuron star model.</w:t>
+        <w:t>The structure of nuclear matter with varying density is fundamental to comparing observation to simulation. So, we form a theoretical spherically symmetrical density distribution based on current The Standard Model of particle physics for our neuron star model.</w:t>
       </w:r>
     </w:p>
     <w:p>
@@ -591,7 +691,7 @@
                 <wp:positionV relativeFrom="paragraph">
                   <wp:posOffset>495300</wp:posOffset>
                 </wp:positionV>
-                <wp:extent cx="472440" cy="332740"/>
+                <wp:extent cx="473075" cy="333375"/>
                 <wp:effectExtent l="0" t="0" r="0" b="0"/>
                 <wp:wrapNone/>
                 <wp:docPr id="1" name="Text Box 1"/>
@@ -602,7 +702,7 @@
                       <wps:spPr>
                         <a:xfrm>
                           <a:off x="0" y="0"/>
-                          <a:ext cx="471960" cy="332280"/>
+                          <a:ext cx="472320" cy="332640"/>
                         </a:xfrm>
                         <a:prstGeom prst="rect">
                           <a:avLst/>
@@ -624,9 +724,7 @@
                             <w:pPr>
                               <w:pStyle w:val="FrameContents"/>
                               <w:spacing w:before="0" w:after="160"/>
-                              <w:rPr>
-                                <w:color w:val="000000"/>
-                              </w:rPr>
+                              <w:rPr/>
                             </w:pPr>
                             <w:r>
                               <w:rPr>
@@ -649,7 +747,7 @@
           </mc:Choice>
           <mc:Fallback>
             <w:pict>
-              <v:rect id="shape_0" ID="Text Box 1" stroked="f" style="position:absolute;margin-left:410.35pt;margin-top:39pt;width:37.1pt;height:26.1pt">
+              <v:rect id="shape_0" ID="Text Box 1" stroked="f" style="position:absolute;margin-left:410.35pt;margin-top:39pt;width:37.15pt;height:26.15pt">
                 <w10:wrap type="square"/>
                 <v:fill o:detectmouseclick="t" on="false"/>
                 <v:stroke color="#3465a4" weight="6480" joinstyle="round" endcap="flat"/>
@@ -659,9 +757,7 @@
                       <w:pPr>
                         <w:pStyle w:val="FrameContents"/>
                         <w:spacing w:before="0" w:after="160"/>
-                        <w:rPr>
-                          <w:color w:val="000000"/>
-                        </w:rPr>
+                        <w:rPr/>
                       </w:pPr>
                       <w:r>
                         <w:rPr>
@@ -829,7 +925,7 @@
                 <wp:positionV relativeFrom="paragraph">
                   <wp:posOffset>513080</wp:posOffset>
                 </wp:positionV>
-                <wp:extent cx="396240" cy="332740"/>
+                <wp:extent cx="396875" cy="333375"/>
                 <wp:effectExtent l="0" t="0" r="0" b="0"/>
                 <wp:wrapNone/>
                 <wp:docPr id="3" name="Text Box 2"/>
@@ -840,7 +936,7 @@
                       <wps:spPr>
                         <a:xfrm>
                           <a:off x="0" y="0"/>
-                          <a:ext cx="395640" cy="332280"/>
+                          <a:ext cx="396360" cy="332640"/>
                         </a:xfrm>
                         <a:prstGeom prst="rect">
                           <a:avLst/>
@@ -862,9 +958,7 @@
                             <w:pPr>
                               <w:pStyle w:val="FrameContents"/>
                               <w:spacing w:before="0" w:after="160"/>
-                              <w:rPr>
-                                <w:color w:val="000000"/>
-                              </w:rPr>
+                              <w:rPr/>
                             </w:pPr>
                             <w:r>
                               <w:rPr>
@@ -887,7 +981,7 @@
           </mc:Choice>
           <mc:Fallback>
             <w:pict>
-              <v:rect id="shape_0" ID="Text Box 2" stroked="f" style="position:absolute;margin-left:410.65pt;margin-top:40.4pt;width:31.1pt;height:26.1pt" wp14:anchorId="7AE00D01">
+              <v:rect id="shape_0" ID="Text Box 2" stroked="f" style="position:absolute;margin-left:410.65pt;margin-top:40.4pt;width:31.15pt;height:26.15pt" wp14:anchorId="7AE00D01">
                 <w10:wrap type="square"/>
                 <v:fill o:detectmouseclick="t" on="false"/>
                 <v:stroke color="#3465a4" weight="6480" joinstyle="round" endcap="flat"/>
@@ -897,9 +991,7 @@
                       <w:pPr>
                         <w:pStyle w:val="FrameContents"/>
                         <w:spacing w:before="0" w:after="160"/>
-                        <w:rPr>
-                          <w:color w:val="000000"/>
-                        </w:rPr>
+                        <w:rPr/>
                       </w:pPr>
                       <w:r>
                         <w:rPr>
@@ -1170,7 +1262,7 @@
                 <wp:positionV relativeFrom="paragraph">
                   <wp:posOffset>434340</wp:posOffset>
                 </wp:positionV>
-                <wp:extent cx="417195" cy="332740"/>
+                <wp:extent cx="417830" cy="333375"/>
                 <wp:effectExtent l="0" t="0" r="0" b="0"/>
                 <wp:wrapNone/>
                 <wp:docPr id="5" name="Text Box 3"/>
@@ -1181,7 +1273,7 @@
                       <wps:spPr>
                         <a:xfrm>
                           <a:off x="0" y="0"/>
-                          <a:ext cx="416520" cy="332280"/>
+                          <a:ext cx="417240" cy="332640"/>
                         </a:xfrm>
                         <a:prstGeom prst="rect">
                           <a:avLst/>
@@ -1203,9 +1295,7 @@
                             <w:pPr>
                               <w:pStyle w:val="FrameContents"/>
                               <w:spacing w:before="0" w:after="160"/>
-                              <w:rPr>
-                                <w:color w:val="000000"/>
-                              </w:rPr>
+                              <w:rPr/>
                             </w:pPr>
                             <w:r>
                               <w:rPr>
@@ -1228,7 +1318,7 @@
           </mc:Choice>
           <mc:Fallback>
             <w:pict>
-              <v:rect id="shape_0" ID="Text Box 3" stroked="f" style="position:absolute;margin-left:411pt;margin-top:34.2pt;width:32.75pt;height:26.1pt" wp14:anchorId="7AE00D01">
+              <v:rect id="shape_0" ID="Text Box 3" stroked="f" style="position:absolute;margin-left:411pt;margin-top:34.2pt;width:32.8pt;height:26.15pt" wp14:anchorId="7AE00D01">
                 <w10:wrap type="square"/>
                 <v:fill o:detectmouseclick="t" on="false"/>
                 <v:stroke color="#3465a4" weight="6480" joinstyle="round" endcap="flat"/>
@@ -1238,9 +1328,7 @@
                       <w:pPr>
                         <w:pStyle w:val="FrameContents"/>
                         <w:spacing w:before="0" w:after="160"/>
-                        <w:rPr>
-                          <w:color w:val="000000"/>
-                        </w:rPr>
+                        <w:rPr/>
                       </w:pPr>
                       <w:r>
                         <w:rPr>
@@ -1617,13 +1705,7 @@
         <w:rPr>
           <w:lang w:val="en-GB"/>
         </w:rPr>
-        <w:t>Equation (3) is called the Tolman–Oppenheimer–Volkoff equation (TOV). The TOV shows explicit pressure dependence on the pressure gradient leading to a gravitational collapse at a smaller mass than equation (1). Equation (3) was predicted by Oppenheimer and Volkoff in 1939 using a cold Fermi gas (one very similar to our non-interacting model in the following sec</w:t>
-      </w:r>
-      <w:r>
-        <w:rPr>
-          <w:lang w:val="en-GB"/>
-        </w:rPr>
-        <w:t xml:space="preserve">tion) and a maximum neutron mass of 0.7 solar masses using the TOV[h]. The TOV has an upper limit of 3 solar mases.  </w:t>
+        <w:t xml:space="preserve">Equation (3) is called the Tolman–Oppenheimer–Volkoff equation (TOV). The TOV shows explicit pressure dependence on the pressure gradient leading to a gravitational collapse at a smaller mass than equation (1). Equation (3) was predicted by Oppenheimer and Volkoff in 1939 using a cold Fermi gas (one very similar to our non-interacting model in the following section) and a maximum neutron mass of 0.7 solar masses using the TOV[h]. The TOV has an upper limit of 3 solar mases.  </w:t>
       </w:r>
     </w:p>
     <w:p>
@@ -1689,7 +1771,7 @@
                 <wp:positionV relativeFrom="paragraph">
                   <wp:posOffset>862965</wp:posOffset>
                 </wp:positionV>
-                <wp:extent cx="513080" cy="332740"/>
+                <wp:extent cx="513715" cy="333375"/>
                 <wp:effectExtent l="0" t="0" r="0" b="0"/>
                 <wp:wrapNone/>
                 <wp:docPr id="7" name="Text Box 5"/>
@@ -1700,7 +1782,7 @@
                       <wps:spPr>
                         <a:xfrm>
                           <a:off x="0" y="0"/>
-                          <a:ext cx="512280" cy="332280"/>
+                          <a:ext cx="513000" cy="332640"/>
                         </a:xfrm>
                         <a:prstGeom prst="rect">
                           <a:avLst/>
@@ -1722,9 +1804,7 @@
                             <w:pPr>
                               <w:pStyle w:val="FrameContents"/>
                               <w:spacing w:before="0" w:after="160"/>
-                              <w:rPr>
-                                <w:color w:val="000000"/>
-                              </w:rPr>
+                              <w:rPr/>
                             </w:pPr>
                             <w:r>
                               <w:rPr>
@@ -1747,7 +1827,7 @@
           </mc:Choice>
           <mc:Fallback>
             <w:pict>
-              <v:rect id="shape_0" ID="Text Box 5" stroked="f" style="position:absolute;margin-left:408pt;margin-top:67.95pt;width:40.3pt;height:26.1pt" wp14:anchorId="04A57A6E">
+              <v:rect id="shape_0" ID="Text Box 5" stroked="f" style="position:absolute;margin-left:408pt;margin-top:67.95pt;width:40.35pt;height:26.15pt" wp14:anchorId="04A57A6E">
                 <w10:wrap type="square"/>
                 <v:fill o:detectmouseclick="t" on="false"/>
                 <v:stroke color="#3465a4" weight="6480" joinstyle="round" endcap="flat"/>
@@ -1757,9 +1837,7 @@
                       <w:pPr>
                         <w:pStyle w:val="FrameContents"/>
                         <w:spacing w:before="0" w:after="160"/>
-                        <w:rPr>
-                          <w:color w:val="000000"/>
-                        </w:rPr>
+                        <w:rPr/>
                       </w:pPr>
                       <w:r>
                         <w:rPr>
@@ -1785,7 +1863,7 @@
                 <wp:positionV relativeFrom="paragraph">
                   <wp:posOffset>600075</wp:posOffset>
                 </wp:positionV>
-                <wp:extent cx="513080" cy="332740"/>
+                <wp:extent cx="513715" cy="333375"/>
                 <wp:effectExtent l="0" t="0" r="0" b="0"/>
                 <wp:wrapNone/>
                 <wp:docPr id="9" name="Text Box 4"/>
@@ -1796,7 +1874,7 @@
                       <wps:spPr>
                         <a:xfrm>
                           <a:off x="0" y="0"/>
-                          <a:ext cx="512280" cy="332280"/>
+                          <a:ext cx="513000" cy="332640"/>
                         </a:xfrm>
                         <a:prstGeom prst="rect">
                           <a:avLst/>
@@ -1818,9 +1896,7 @@
                             <w:pPr>
                               <w:pStyle w:val="FrameContents"/>
                               <w:spacing w:before="0" w:after="160"/>
-                              <w:rPr>
-                                <w:color w:val="000000"/>
-                              </w:rPr>
+                              <w:rPr/>
                             </w:pPr>
                             <w:r>
                               <w:rPr>
@@ -1843,7 +1919,7 @@
           </mc:Choice>
           <mc:Fallback>
             <w:pict>
-              <v:rect id="shape_0" ID="Text Box 4" stroked="f" style="position:absolute;margin-left:410.15pt;margin-top:47.25pt;width:40.3pt;height:26.1pt" wp14:anchorId="36D8F00F">
+              <v:rect id="shape_0" ID="Text Box 4" stroked="f" style="position:absolute;margin-left:410.15pt;margin-top:47.25pt;width:40.35pt;height:26.15pt" wp14:anchorId="36D8F00F">
                 <w10:wrap type="square"/>
                 <v:fill o:detectmouseclick="t" on="false"/>
                 <v:stroke color="#3465a4" weight="6480" joinstyle="round" endcap="flat"/>
@@ -1853,9 +1929,7 @@
                       <w:pPr>
                         <w:pStyle w:val="FrameContents"/>
                         <w:spacing w:before="0" w:after="160"/>
-                        <w:rPr>
-                          <w:color w:val="000000"/>
-                        </w:rPr>
+                        <w:rPr/>
                       </w:pPr>
                       <w:r>
                         <w:rPr>
@@ -1875,43 +1949,7 @@
         <w:rPr>
           <w:lang w:val="en-GB"/>
         </w:rPr>
-        <w:t>The Bethe Johnson EOS [d] is a modified Reid soft core interaction model, using the</w:t>
-      </w:r>
-      <w:r>
-        <w:rPr>
-          <w:lang w:val="en-GB"/>
-        </w:rPr>
-        <w:t xml:space="preserve"> neutron-neu</w:t>
-      </w:r>
-      <w:r>
-        <w:rPr>
-          <w:lang w:val="en-GB"/>
-        </w:rPr>
-        <w:t>t</w:t>
-      </w:r>
-      <w:r>
-        <w:rPr>
-          <w:lang w:val="en-GB"/>
-        </w:rPr>
-        <w:t xml:space="preserve">ron  (N-N) </w:t>
-      </w:r>
-      <w:r>
-        <w:rPr>
-          <w:lang w:val="en-GB"/>
-        </w:rPr>
-        <w:t>potentials to produce a repulsive core via meson exchange. The BJ EOS uses Yukawa functions with parameters set to model experimental N-N</w:t>
-      </w:r>
-      <w:r>
-        <w:rPr>
-          <w:lang w:val="en-GB"/>
-        </w:rPr>
-        <w:t xml:space="preserve"> scattering d</w:t>
-      </w:r>
-      <w:r>
-        <w:rPr>
-          <w:lang w:val="en-GB"/>
-        </w:rPr>
-        <w:t>ata [b]. The BJ EOS is</w:t>
+        <w:t>The Bethe Johnson EOS [d] is a modified Reid soft core interaction model, using the neutron-neutron  (N-N) potentials to produce a repulsive core via meson exchange. The BJ EOS uses Yukawa functions with parameters set to model experimental N-N scattering data [b]. The BJ EOS is</w:t>
       </w:r>
     </w:p>
     <w:p>
@@ -2635,7 +2673,7 @@
                 <wp:positionV relativeFrom="paragraph">
                   <wp:posOffset>331470</wp:posOffset>
                 </wp:positionV>
-                <wp:extent cx="513080" cy="332740"/>
+                <wp:extent cx="513715" cy="333375"/>
                 <wp:effectExtent l="0" t="0" r="0" b="0"/>
                 <wp:wrapNone/>
                 <wp:docPr id="11" name="Text Box 7"/>
@@ -2646,7 +2684,7 @@
                       <wps:spPr>
                         <a:xfrm>
                           <a:off x="0" y="0"/>
-                          <a:ext cx="512280" cy="332280"/>
+                          <a:ext cx="513000" cy="332640"/>
                         </a:xfrm>
                         <a:prstGeom prst="rect">
                           <a:avLst/>
@@ -2668,9 +2706,7 @@
                             <w:pPr>
                               <w:pStyle w:val="FrameContents"/>
                               <w:spacing w:before="0" w:after="160"/>
-                              <w:rPr>
-                                <w:color w:val="000000"/>
-                              </w:rPr>
+                              <w:rPr/>
                             </w:pPr>
                             <w:r>
                               <w:rPr>
@@ -2693,7 +2729,7 @@
           </mc:Choice>
           <mc:Fallback>
             <w:pict>
-              <v:rect id="shape_0" ID="Text Box 7" stroked="f" style="position:absolute;margin-left:374.15pt;margin-top:26.1pt;width:40.3pt;height:26.1pt" wp14:anchorId="047DEC76">
+              <v:rect id="shape_0" ID="Text Box 7" stroked="f" style="position:absolute;margin-left:374.15pt;margin-top:26.1pt;width:40.35pt;height:26.15pt" wp14:anchorId="047DEC76">
                 <w10:wrap type="square"/>
                 <v:fill o:detectmouseclick="t" on="false"/>
                 <v:stroke color="#3465a4" weight="6480" joinstyle="round" endcap="flat"/>
@@ -2703,9 +2739,7 @@
                       <w:pPr>
                         <w:pStyle w:val="FrameContents"/>
                         <w:spacing w:before="0" w:after="160"/>
-                        <w:rPr>
-                          <w:color w:val="000000"/>
-                        </w:rPr>
+                        <w:rPr/>
                       </w:pPr>
                       <w:r>
                         <w:rPr>
@@ -2731,7 +2765,7 @@
                 <wp:positionV relativeFrom="paragraph">
                   <wp:posOffset>-464820</wp:posOffset>
                 </wp:positionV>
-                <wp:extent cx="584835" cy="337820"/>
+                <wp:extent cx="585470" cy="338455"/>
                 <wp:effectExtent l="0" t="0" r="0" b="7620"/>
                 <wp:wrapNone/>
                 <wp:docPr id="13" name="Text Box 6"/>
@@ -2742,7 +2776,7 @@
                       <wps:spPr>
                         <a:xfrm>
                           <a:off x="0" y="0"/>
-                          <a:ext cx="584280" cy="337320"/>
+                          <a:ext cx="585000" cy="337680"/>
                         </a:xfrm>
                         <a:prstGeom prst="rect">
                           <a:avLst/>
@@ -2764,9 +2798,7 @@
                             <w:pPr>
                               <w:pStyle w:val="FrameContents"/>
                               <w:spacing w:before="0" w:after="160"/>
-                              <w:rPr>
-                                <w:color w:val="000000"/>
-                              </w:rPr>
+                              <w:rPr/>
                             </w:pPr>
                             <w:r>
                               <w:rPr>
@@ -2789,7 +2821,7 @@
           </mc:Choice>
           <mc:Fallback>
             <w:pict>
-              <v:rect id="shape_0" ID="Text Box 6" stroked="f" style="position:absolute;margin-left:374.1pt;margin-top:-36.6pt;width:45.95pt;height:26.5pt" wp14:anchorId="047DEC76">
+              <v:rect id="shape_0" ID="Text Box 6" stroked="f" style="position:absolute;margin-left:374.1pt;margin-top:-36.6pt;width:46pt;height:26.55pt" wp14:anchorId="047DEC76">
                 <w10:wrap type="square"/>
                 <v:fill o:detectmouseclick="t" on="false"/>
                 <v:stroke color="#3465a4" weight="6480" joinstyle="round" endcap="flat"/>
@@ -2799,9 +2831,7 @@
                       <w:pPr>
                         <w:pStyle w:val="FrameContents"/>
                         <w:spacing w:before="0" w:after="160"/>
-                        <w:rPr>
-                          <w:color w:val="000000"/>
-                        </w:rPr>
+                        <w:rPr/>
                       </w:pPr>
                       <w:r>
                         <w:rPr>
@@ -3022,7 +3052,7 @@
                 <wp:positionV relativeFrom="paragraph">
                   <wp:posOffset>906780</wp:posOffset>
                 </wp:positionV>
-                <wp:extent cx="513080" cy="332740"/>
+                <wp:extent cx="513715" cy="333375"/>
                 <wp:effectExtent l="0" t="0" r="0" b="0"/>
                 <wp:wrapNone/>
                 <wp:docPr id="15" name="Text Box 9"/>
@@ -3033,7 +3063,7 @@
                       <wps:spPr>
                         <a:xfrm>
                           <a:off x="0" y="0"/>
-                          <a:ext cx="512280" cy="332280"/>
+                          <a:ext cx="513000" cy="332640"/>
                         </a:xfrm>
                         <a:prstGeom prst="rect">
                           <a:avLst/>
@@ -3055,9 +3085,7 @@
                             <w:pPr>
                               <w:pStyle w:val="FrameContents"/>
                               <w:spacing w:before="0" w:after="160"/>
-                              <w:rPr>
-                                <w:color w:val="000000"/>
-                              </w:rPr>
+                              <w:rPr/>
                             </w:pPr>
                             <w:r>
                               <w:rPr>
@@ -3080,7 +3108,7 @@
           </mc:Choice>
           <mc:Fallback>
             <w:pict>
-              <v:rect id="shape_0" ID="Text Box 9" stroked="f" style="position:absolute;margin-left:374.15pt;margin-top:71.4pt;width:40.3pt;height:26.1pt" wp14:anchorId="4164426B">
+              <v:rect id="shape_0" ID="Text Box 9" stroked="f" style="position:absolute;margin-left:374.15pt;margin-top:71.4pt;width:40.35pt;height:26.15pt" wp14:anchorId="4164426B">
                 <w10:wrap type="square"/>
                 <v:fill o:detectmouseclick="t" on="false"/>
                 <v:stroke color="#3465a4" weight="6480" joinstyle="round" endcap="flat"/>
@@ -3090,9 +3118,7 @@
                       <w:pPr>
                         <w:pStyle w:val="FrameContents"/>
                         <w:spacing w:before="0" w:after="160"/>
-                        <w:rPr>
-                          <w:color w:val="000000"/>
-                        </w:rPr>
+                        <w:rPr/>
                       </w:pPr>
                       <w:r>
                         <w:rPr>
@@ -3943,7 +3969,7 @@
                 <wp:positionV relativeFrom="paragraph">
                   <wp:posOffset>3036570</wp:posOffset>
                 </wp:positionV>
-                <wp:extent cx="5841365" cy="170180"/>
+                <wp:extent cx="5842000" cy="170180"/>
                 <wp:effectExtent l="0" t="0" r="0" b="0"/>
                 <wp:wrapNone/>
                 <wp:docPr id="17" name="Text Box 51"/>
@@ -3954,7 +3980,7 @@
                       <wps:spPr>
                         <a:xfrm>
                           <a:off x="0" y="0"/>
-                          <a:ext cx="5840640" cy="169560"/>
+                          <a:ext cx="5841360" cy="169560"/>
                         </a:xfrm>
                         <a:prstGeom prst="rect">
                           <a:avLst/>
@@ -4019,7 +4045,7 @@
           </mc:Choice>
           <mc:Fallback>
             <w:pict>
-              <v:rect id="shape_0" ID="Text Box 51" fillcolor="white" stroked="f" style="position:absolute;margin-left:6pt;margin-top:239.1pt;width:459.85pt;height:13.3pt" wp14:anchorId="2A9AAC36">
+              <v:rect id="shape_0" ID="Text Box 51" fillcolor="white" stroked="f" style="position:absolute;margin-left:6pt;margin-top:239.1pt;width:459.9pt;height:13.3pt" wp14:anchorId="2A9AAC36">
                 <w10:wrap type="square"/>
                 <v:fill o:detectmouseclick="t" type="solid" color2="black"/>
                 <v:stroke color="#3465a4" joinstyle="round" endcap="flat"/>
@@ -4071,9 +4097,9 @@
                   <wp:align>right</wp:align>
                 </wp:positionH>
                 <wp:positionV relativeFrom="paragraph">
-                  <wp:posOffset>-45085</wp:posOffset>
+                  <wp:posOffset>-44450</wp:posOffset>
                 </wp:positionV>
-                <wp:extent cx="5841365" cy="2980055"/>
+                <wp:extent cx="5842000" cy="2980690"/>
                 <wp:effectExtent l="0" t="0" r="26670" b="11430"/>
                 <wp:wrapNone/>
                 <wp:docPr id="19" name="Group 54"/>
@@ -4084,7 +4110,7 @@
                       <wpg:grpSpPr>
                         <a:xfrm>
                           <a:off x="0" y="0"/>
-                          <a:ext cx="5840640" cy="2979360"/>
+                          <a:ext cx="5841360" cy="2980080"/>
                         </a:xfrm>
                       </wpg:grpSpPr>
                       <wpg:grpSp>
@@ -4092,7 +4118,7 @@
                         <wpg:grpSpPr>
                           <a:xfrm>
                             <a:off x="0" y="0"/>
-                            <a:ext cx="5840640" cy="2979360"/>
+                            <a:ext cx="5841360" cy="2980080"/>
                           </a:xfrm>
                         </wpg:grpSpPr>
                         <wps:wsp>
@@ -4100,7 +4126,7 @@
                           <wps:spPr>
                             <a:xfrm>
                               <a:off x="0" y="0"/>
-                              <a:ext cx="5840640" cy="2979360"/>
+                              <a:ext cx="5841360" cy="2980080"/>
                             </a:xfrm>
                             <a:prstGeom prst="rect">
                               <a:avLst/>
@@ -4129,8 +4155,8 @@
                           <wps:cNvSpPr/>
                           <wps:spPr>
                             <a:xfrm>
-                              <a:off x="1489680" y="72360"/>
-                              <a:ext cx="1684080" cy="304200"/>
+                              <a:off x="1490400" y="72360"/>
+                              <a:ext cx="1683360" cy="303480"/>
                             </a:xfrm>
                             <a:prstGeom prst="roundRect">
                               <a:avLst>
@@ -4157,8 +4183,8 @@
                           <wps:cNvSpPr/>
                           <wps:spPr>
                             <a:xfrm flipH="1">
-                              <a:off x="3154680" y="217080"/>
-                              <a:ext cx="504720" cy="6840"/>
+                              <a:off x="3155400" y="217080"/>
+                              <a:ext cx="504360" cy="6480"/>
                             </a:xfrm>
                             <a:custGeom>
                               <a:avLst/>
@@ -4242,15 +4268,15 @@
                           <wpg:grpSpPr>
                             <a:xfrm>
                               <a:off x="529560" y="464760"/>
-                              <a:ext cx="5083920" cy="1089720"/>
+                              <a:ext cx="5084280" cy="1089720"/>
                             </a:xfrm>
                           </wpg:grpSpPr>
                           <wps:wsp>
                             <wps:cNvSpPr/>
                             <wps:spPr>
                               <a:xfrm>
-                                <a:off x="4073400" y="0"/>
-                                <a:ext cx="1010160" cy="646920"/>
+                                <a:off x="4074840" y="0"/>
+                                <a:ext cx="1009800" cy="646920"/>
                               </a:xfrm>
                               <a:prstGeom prst="rect">
                                 <a:avLst/>
@@ -4306,7 +4332,7 @@
                                 </w:p>
                               </w:txbxContent>
                             </wps:txbx>
-                            <wps:bodyPr anchor="ctr">
+                            <wps:bodyPr lIns="90000" rIns="90000" tIns="45000" bIns="45000" anchor="ctr">
                               <a:noAutofit/>
                             </wps:bodyPr>
                           </wps:wsp>
@@ -4314,8 +4340,8 @@
                             <wps:cNvSpPr/>
                             <wps:spPr>
                               <a:xfrm>
-                                <a:off x="0" y="384840"/>
-                                <a:ext cx="1010160" cy="689760"/>
+                                <a:off x="0" y="385560"/>
+                                <a:ext cx="1010160" cy="689040"/>
                               </a:xfrm>
                               <a:prstGeom prst="rect">
                                 <a:avLst/>
@@ -4395,7 +4421,7 @@
                                 </w:p>
                               </w:txbxContent>
                             </wps:txbx>
-                            <wps:bodyPr anchor="ctr">
+                            <wps:bodyPr lIns="90000" rIns="90000" tIns="45000" bIns="45000" anchor="ctr">
                               <a:noAutofit/>
                             </wps:bodyPr>
                           </wps:wsp>
@@ -4403,8 +4429,8 @@
                             <wps:cNvSpPr/>
                             <wps:spPr>
                               <a:xfrm>
-                                <a:off x="1291680" y="384840"/>
-                                <a:ext cx="1020600" cy="704880"/>
+                                <a:off x="1292400" y="385560"/>
+                                <a:ext cx="1019880" cy="704160"/>
                               </a:xfrm>
                               <a:prstGeom prst="rect">
                                 <a:avLst/>
@@ -4484,7 +4510,7 @@
                                 </w:p>
                               </w:txbxContent>
                             </wps:txbx>
-                            <wps:bodyPr anchor="ctr">
+                            <wps:bodyPr lIns="90000" rIns="90000" tIns="45000" bIns="45000" anchor="ctr">
                               <a:noAutofit/>
                             </wps:bodyPr>
                           </wps:wsp>
@@ -4492,8 +4518,8 @@
                             <wps:cNvSpPr/>
                             <wps:spPr>
                               <a:xfrm>
-                                <a:off x="2625840" y="388800"/>
-                                <a:ext cx="1010160" cy="681840"/>
+                                <a:off x="2626560" y="389160"/>
+                                <a:ext cx="1009800" cy="681480"/>
                               </a:xfrm>
                               <a:prstGeom prst="rect">
                                 <a:avLst/>
@@ -4559,7 +4585,7 @@
                                 </w:p>
                               </w:txbxContent>
                             </wps:txbx>
-                            <wps:bodyPr anchor="ctr">
+                            <wps:bodyPr lIns="90000" rIns="90000" tIns="45000" bIns="45000" anchor="ctr">
                               <a:noAutofit/>
                             </wps:bodyPr>
                           </wps:wsp>
@@ -4567,8 +4593,8 @@
                             <wps:cNvSpPr/>
                             <wps:spPr>
                               <a:xfrm>
-                                <a:off x="1009800" y="712440"/>
-                                <a:ext cx="295200" cy="720"/>
+                                <a:off x="1010160" y="713160"/>
+                                <a:ext cx="294480" cy="720"/>
                               </a:xfrm>
                               <a:custGeom>
                                 <a:avLst/>
@@ -4609,8 +4635,8 @@
                             <wps:cNvSpPr/>
                             <wps:spPr>
                               <a:xfrm>
-                                <a:off x="2320200" y="720000"/>
-                                <a:ext cx="312480" cy="720"/>
+                                <a:off x="2320920" y="720720"/>
+                                <a:ext cx="311760" cy="720"/>
                               </a:xfrm>
                               <a:custGeom>
                                 <a:avLst/>
@@ -4652,7 +4678,7 @@
                           <wps:cNvSpPr/>
                           <wps:spPr>
                             <a:xfrm flipV="1">
-                              <a:off x="3684960" y="208800"/>
+                              <a:off x="3685680" y="208800"/>
                               <a:ext cx="720" cy="627840"/>
                             </a:xfrm>
                             <a:custGeom>
@@ -4736,8 +4762,8 @@
                           <wps:cNvSpPr/>
                           <wps:spPr>
                             <a:xfrm>
-                              <a:off x="2293560" y="1543680"/>
-                              <a:ext cx="720" cy="639360"/>
+                              <a:off x="2294280" y="1544400"/>
+                              <a:ext cx="720" cy="638640"/>
                             </a:xfrm>
                             <a:custGeom>
                               <a:avLst/>
@@ -4781,8 +4807,8 @@
                           <wps:cNvSpPr/>
                           <wps:spPr>
                             <a:xfrm>
-                              <a:off x="2335680" y="1680840"/>
-                              <a:ext cx="1158120" cy="437400"/>
+                              <a:off x="2336040" y="1681560"/>
+                              <a:ext cx="1157760" cy="437040"/>
                             </a:xfrm>
                             <a:prstGeom prst="roundRect">
                               <a:avLst>
@@ -4840,7 +4866,7 @@
                               </w:p>
                             </w:txbxContent>
                           </wps:txbx>
-                          <wps:bodyPr anchor="ctr">
+                          <wps:bodyPr lIns="90000" rIns="90000" tIns="45000" bIns="45000" anchor="ctr">
                             <a:noAutofit/>
                           </wps:bodyPr>
                         </wps:wsp>
@@ -4848,8 +4874,8 @@
                           <wps:cNvSpPr/>
                           <wps:spPr>
                             <a:xfrm>
-                              <a:off x="1787040" y="2210400"/>
-                              <a:ext cx="1010160" cy="689040"/>
+                              <a:off x="1787400" y="2211120"/>
+                              <a:ext cx="1009800" cy="689040"/>
                             </a:xfrm>
                             <a:prstGeom prst="rect">
                               <a:avLst/>
@@ -4929,7 +4955,7 @@
                               </w:p>
                             </w:txbxContent>
                           </wps:txbx>
-                          <wps:bodyPr anchor="ctr">
+                          <wps:bodyPr lIns="90000" rIns="90000" tIns="45000" bIns="45000" anchor="ctr">
                             <a:noAutofit/>
                           </wps:bodyPr>
                         </wps:wsp>
@@ -4937,8 +4963,8 @@
                           <wps:cNvSpPr/>
                           <wps:spPr>
                             <a:xfrm>
-                              <a:off x="2796480" y="2561040"/>
-                              <a:ext cx="464040" cy="720"/>
+                              <a:off x="2797200" y="2562120"/>
+                              <a:ext cx="463680" cy="720"/>
                             </a:xfrm>
                             <a:custGeom>
                               <a:avLst/>
@@ -4979,8 +5005,8 @@
                           <wps:cNvSpPr/>
                           <wps:spPr>
                             <a:xfrm>
-                              <a:off x="3288600" y="2214360"/>
-                              <a:ext cx="1010160" cy="689040"/>
+                              <a:off x="3289320" y="2214720"/>
+                              <a:ext cx="1009800" cy="689040"/>
                             </a:xfrm>
                             <a:prstGeom prst="rect">
                               <a:avLst/>
@@ -5075,7 +5101,7 @@
                               </w:p>
                             </w:txbxContent>
                           </wps:txbx>
-                          <wps:bodyPr anchor="ctr">
+                          <wps:bodyPr lIns="90000" rIns="90000" tIns="45000" bIns="45000" anchor="ctr">
                             <a:noAutofit/>
                           </wps:bodyPr>
                         </wps:wsp>
@@ -5084,7 +5110,7 @@
                           <wps:spPr>
                             <a:xfrm>
                               <a:off x="1166040" y="426600"/>
-                              <a:ext cx="2494440" cy="304200"/>
+                              <a:ext cx="2494440" cy="303480"/>
                             </a:xfrm>
                             <a:prstGeom prst="roundRect">
                               <a:avLst>
@@ -5142,7 +5168,7 @@
                               </w:p>
                             </w:txbxContent>
                           </wps:txbx>
-                          <wps:bodyPr anchor="ctr">
+                          <wps:bodyPr lIns="90000" rIns="90000" tIns="45000" bIns="45000" anchor="ctr">
                             <a:noAutofit/>
                           </wps:bodyPr>
                         </wps:wsp>
@@ -5151,7 +5177,7 @@
                         <wps:cNvSpPr/>
                         <wps:spPr>
                           <a:xfrm flipH="1">
-                            <a:off x="3688200" y="621000"/>
+                            <a:off x="3688560" y="621000"/>
                             <a:ext cx="917640" cy="720"/>
                           </a:xfrm>
                           <a:custGeom>
@@ -5200,29 +5226,15 @@
           </mc:Choice>
           <mc:Fallback>
             <w:pict>
-              <v:group id="shape_0" alt="Group 54" style="position:absolute;margin-left:-3.05pt;margin-top:-3.55pt;width:459.9pt;height:234.6pt" coordorigin="-61,-71" coordsize="9198,4692">
-                <v:group id="shape_0" alt="Group 50" style="position:absolute;left:-61;top:-71;width:9198;height:4692">
-                  <v:rect id="shape_0" ID="Rectangle 2" fillcolor="white" stroked="t" style="position:absolute;left:-61;top:-71;width:9197;height:4691;mso-position-horizontal:right;mso-position-horizontal-relative:margin">
+              <v:group id="shape_0" alt="Group 54" style="position:absolute;margin-left:-3.1pt;margin-top:-3.5pt;width:459.95pt;height:234.65pt" coordorigin="-62,-70" coordsize="9199,4693">
+                <v:group id="shape_0" style="position:absolute;left:-62;top:-70;width:9199;height:4693">
+                  <v:rect id="shape_0" fillcolor="white" stroked="t" style="position:absolute;left:-62;top:-70;width:9198;height:4692;mso-position-horizontal:right;mso-position-horizontal-relative:margin">
                     <w10:wrap type="none"/>
                     <v:fill o:detectmouseclick="t" type="solid" color2="black"/>
                     <v:stroke color="black" weight="12600" joinstyle="miter" endcap="flat"/>
                   </v:rect>
-                  <v:shapetype id="shapetype_32" coordsize="21600,21600" o:spt="32" path="m,l21600,21600nfe">
-                    <v:stroke joinstyle="miter"/>
-                    <v:path gradientshapeok="t" o:connecttype="rect" textboxrect="0,0,21600,21600"/>
-                  </v:shapetype>
-                  <v:shape id="shape_0" ID="Straight Arrow Connector 32" stroked="t" style="position:absolute;left:4907;top:271;width:794;height:10;flip:x;mso-position-horizontal:right;mso-position-horizontal-relative:margin" type="shapetype_32">
-                    <w10:wrap type="none"/>
-                    <v:fill o:detectmouseclick="t" on="false"/>
-                    <v:stroke color="#f07f09" weight="6480" endarrow="block" endarrowwidth="medium" endarrowlength="medium" joinstyle="miter" endcap="flat"/>
-                  </v:shape>
-                  <v:shape id="shape_0" ID="Straight Arrow Connector 33" stroked="t" style="position:absolute;left:1726;top:259;width:568;height:0;flip:x;mso-position-horizontal:right;mso-position-horizontal-relative:margin" type="shapetype_32">
-                    <w10:wrap type="none"/>
-                    <v:fill o:detectmouseclick="t" on="false"/>
-                    <v:stroke color="#f07f09" weight="6480" endarrow="block" endarrowwidth="medium" endarrowlength="medium" joinstyle="miter" endcap="flat"/>
-                  </v:shape>
-                  <v:group id="shape_0" alt="Group 40" style="position:absolute;left:773;top:661;width:8005;height:1716">
-                    <v:rect id="shape_0" ID="Rectangle 4" fillcolor="white" stroked="t" style="position:absolute;left:7188;top:661;width:1590;height:1018;mso-position-horizontal:right;mso-position-horizontal-relative:margin">
+                  <v:group id="shape_0" style="position:absolute;left:772;top:662;width:8007;height:1717">
+                    <v:rect id="shape_0" fillcolor="white" stroked="t" style="position:absolute;left:7189;top:662;width:1589;height:1018;mso-position-horizontal:right;mso-position-horizontal-relative:margin">
                       <v:textbox>
                         <w:txbxContent>
                           <w:p>
@@ -5260,7 +5272,7 @@
                       <v:fill o:detectmouseclick="t" type="solid" color2="black"/>
                       <v:stroke color="#0070c0" weight="12600" joinstyle="miter" endcap="flat"/>
                     </v:rect>
-                    <v:rect id="shape_0" ID="Rectangle 6" fillcolor="white" stroked="t" style="position:absolute;left:773;top:1267;width:1590;height:1085;mso-position-horizontal:right;mso-position-horizontal-relative:margin">
+                    <v:rect id="shape_0" fillcolor="white" stroked="t" style="position:absolute;left:772;top:1269;width:1590;height:1084;mso-position-horizontal:right;mso-position-horizontal-relative:margin">
                       <v:textbox>
                         <w:txbxContent>
                           <w:p>
@@ -5326,7 +5338,7 @@
                       <v:fill o:detectmouseclick="t" type="solid" color2="black"/>
                       <v:stroke color="black" weight="12600" joinstyle="miter" endcap="flat"/>
                     </v:rect>
-                    <v:rect id="shape_0" ID="Rectangle 8" fillcolor="white" stroked="t" style="position:absolute;left:2807;top:1267;width:1606;height:1109;mso-position-horizontal:right;mso-position-horizontal-relative:margin">
+                    <v:rect id="shape_0" fillcolor="white" stroked="t" style="position:absolute;left:2807;top:1269;width:1605;height:1108;mso-position-horizontal:right;mso-position-horizontal-relative:margin">
                       <v:textbox>
                         <w:txbxContent>
                           <w:p>
@@ -5392,7 +5404,7 @@
                       <v:fill o:detectmouseclick="t" type="solid" color2="black"/>
                       <v:stroke color="black" weight="12600" joinstyle="miter" endcap="flat"/>
                     </v:rect>
-                    <v:rect id="shape_0" ID="Rectangle 10" fillcolor="white" stroked="t" style="position:absolute;left:4908;top:1273;width:1590;height:1073;mso-position-horizontal:right;mso-position-horizontal-relative:margin">
+                    <v:rect id="shape_0" fillcolor="white" stroked="t" style="position:absolute;left:4908;top:1275;width:1589;height:1072;mso-position-horizontal:right;mso-position-horizontal-relative:margin">
                       <v:textbox>
                         <w:txbxContent>
                           <w:p>
@@ -5444,33 +5456,8 @@
                       <v:fill o:detectmouseclick="t" type="solid" color2="black"/>
                       <v:stroke color="black" weight="12600" joinstyle="miter" endcap="flat"/>
                     </v:rect>
-                    <v:shape id="shape_0" ID="Straight Arrow Connector 37" stroked="t" style="position:absolute;left:2363;top:1783;width:464;height:0;mso-position-horizontal:right;mso-position-horizontal-relative:margin" type="shapetype_32">
-                      <w10:wrap type="none"/>
-                      <v:fill o:detectmouseclick="t" on="false"/>
-                      <v:stroke color="#f07f09" weight="6480" endarrow="block" endarrowwidth="medium" endarrowlength="medium" joinstyle="miter" endcap="flat"/>
-                    </v:shape>
-                    <v:shape id="shape_0" ID="Straight Arrow Connector 38" stroked="t" style="position:absolute;left:4427;top:1795;width:491;height:0;mso-position-horizontal:right;mso-position-horizontal-relative:margin" type="shapetype_32">
-                      <w10:wrap type="none"/>
-                      <v:fill o:detectmouseclick="t" on="false"/>
-                      <v:stroke color="#f07f09" weight="6480" endarrow="block" endarrowwidth="medium" endarrowlength="medium" joinstyle="miter" endcap="flat"/>
-                    </v:shape>
                   </v:group>
-                  <v:shape id="shape_0" ID="Straight Arrow Connector 41" stroked="t" style="position:absolute;left:5742;top:258;width:0;height:988;flip:y;mso-position-horizontal:right;mso-position-horizontal-relative:margin" type="shapetype_32">
-                    <w10:wrap type="none"/>
-                    <v:fill o:detectmouseclick="t" on="false"/>
-                    <v:stroke color="#f07f09" weight="6480" endarrow="block" endarrowwidth="medium" endarrowlength="medium" joinstyle="miter" endcap="flat"/>
-                  </v:shape>
-                  <v:shape id="shape_0" ID="Straight Arrow Connector 42" stroked="t" style="position:absolute;left:1715;top:247;width:0;height:1018;mso-position-horizontal:right;mso-position-horizontal-relative:margin" type="shapetype_32">
-                    <w10:wrap type="none"/>
-                    <v:fill o:detectmouseclick="t" on="false"/>
-                    <v:stroke color="#f07f09" weight="6480" endarrow="block" endarrowwidth="medium" endarrowlength="medium" joinstyle="miter" endcap="flat"/>
-                  </v:shape>
-                  <v:shape id="shape_0" ID="Straight Arrow Connector 43" stroked="t" style="position:absolute;left:3551;top:2360;width:0;height:1006;mso-position-horizontal:right;mso-position-horizontal-relative:margin" type="shapetype_32">
-                    <w10:wrap type="none"/>
-                    <v:fill o:detectmouseclick="t" on="false"/>
-                    <v:stroke color="red" weight="6480" endarrow="block" endarrowwidth="medium" endarrowlength="medium" joinstyle="miter" endcap="flat"/>
-                  </v:shape>
-                  <v:rect id="shape_0" ID="Rectangle 45" fillcolor="white" stroked="t" style="position:absolute;left:2753;top:3410;width:1590;height:1084;mso-position-horizontal:right;mso-position-horizontal-relative:margin">
+                  <v:rect id="shape_0" fillcolor="white" stroked="t" style="position:absolute;left:2753;top:3412;width:1589;height:1084;mso-position-horizontal:right;mso-position-horizontal-relative:margin">
                     <v:textbox>
                       <w:txbxContent>
                         <w:p>
@@ -5536,12 +5523,7 @@
                     <v:fill o:detectmouseclick="t" type="solid" color2="black"/>
                     <v:stroke color="black" weight="12600" joinstyle="miter" endcap="flat"/>
                   </v:rect>
-                  <v:shape id="shape_0" ID="Straight Arrow Connector 46" stroked="t" style="position:absolute;left:4343;top:3962;width:730;height:0;mso-position-horizontal:right;mso-position-horizontal-relative:margin" type="shapetype_32">
-                    <w10:wrap type="none"/>
-                    <v:fill o:detectmouseclick="t" on="false"/>
-                    <v:stroke color="#f07f09" weight="6480" endarrow="block" endarrowwidth="medium" endarrowlength="medium" joinstyle="miter" endcap="flat"/>
-                  </v:shape>
-                  <v:rect id="shape_0" ID="Rectangle 48" fillcolor="white" stroked="t" style="position:absolute;left:5118;top:3416;width:1590;height:1084;mso-position-horizontal:right;mso-position-horizontal-relative:margin">
+                  <v:rect id="shape_0" fillcolor="white" stroked="t" style="position:absolute;left:5118;top:3418;width:1589;height:1084;mso-position-horizontal:right;mso-position-horizontal-relative:margin">
                     <v:textbox>
                       <w:txbxContent>
                         <w:p>
@@ -5623,11 +5605,6 @@
                     <v:stroke color="black" weight="12600" joinstyle="miter" endcap="flat"/>
                   </v:rect>
                 </v:group>
-                <v:shape id="shape_0" ID="Straight Arrow Connector 53" stroked="t" style="position:absolute;left:5747;top:907;width:1444;height:0;flip:x;mso-position-horizontal:right;mso-position-horizontal-relative:margin" type="shapetype_32">
-                  <w10:wrap type="none"/>
-                  <v:fill o:detectmouseclick="t" on="false"/>
-                  <v:stroke color="#0070c0" weight="6480" endarrow="block" endarrowwidth="medium" endarrowlength="medium" joinstyle="miter" endcap="flat"/>
-                </v:shape>
               </v:group>
             </w:pict>
           </mc:Fallback>
@@ -5963,7 +5940,7 @@
                 <wp:positionV relativeFrom="paragraph">
                   <wp:posOffset>386080</wp:posOffset>
                 </wp:positionV>
-                <wp:extent cx="397510" cy="332740"/>
+                <wp:extent cx="398145" cy="333375"/>
                 <wp:effectExtent l="0" t="0" r="0" b="0"/>
                 <wp:wrapNone/>
                 <wp:docPr id="20" name="Text Box 8"/>
@@ -5974,7 +5951,7 @@
                       <wps:spPr>
                         <a:xfrm>
                           <a:off x="0" y="0"/>
-                          <a:ext cx="396720" cy="332280"/>
+                          <a:ext cx="397440" cy="332640"/>
                         </a:xfrm>
                         <a:prstGeom prst="rect">
                           <a:avLst/>
@@ -5996,9 +5973,7 @@
                             <w:pPr>
                               <w:pStyle w:val="FrameContents"/>
                               <w:spacing w:before="0" w:after="160"/>
-                              <w:rPr>
-                                <w:color w:val="000000"/>
-                              </w:rPr>
+                              <w:rPr/>
                             </w:pPr>
                             <w:r>
                               <w:rPr>
@@ -6021,7 +5996,7 @@
           </mc:Choice>
           <mc:Fallback>
             <w:pict>
-              <v:rect id="shape_0" ID="Text Box 8" stroked="f" style="position:absolute;margin-left:418.65pt;margin-top:30.4pt;width:31.2pt;height:26.1pt" wp14:anchorId="52AA3241">
+              <v:rect id="shape_0" ID="Text Box 8" stroked="f" style="position:absolute;margin-left:418.65pt;margin-top:30.4pt;width:31.25pt;height:26.15pt" wp14:anchorId="52AA3241">
                 <w10:wrap type="square"/>
                 <v:fill o:detectmouseclick="t" on="false"/>
                 <v:stroke color="#3465a4" weight="6480" joinstyle="round" endcap="flat"/>
@@ -6031,9 +6006,7 @@
                       <w:pPr>
                         <w:pStyle w:val="FrameContents"/>
                         <w:spacing w:before="0" w:after="160"/>
-                        <w:rPr>
-                          <w:color w:val="000000"/>
-                        </w:rPr>
+                        <w:rPr/>
                       </w:pPr>
                       <w:r>
                         <w:rPr>
@@ -6205,7 +6178,7 @@
                 <wp:positionV relativeFrom="paragraph">
                   <wp:posOffset>869315</wp:posOffset>
                 </wp:positionV>
-                <wp:extent cx="397510" cy="332740"/>
+                <wp:extent cx="398145" cy="333375"/>
                 <wp:effectExtent l="0" t="0" r="0" b="0"/>
                 <wp:wrapNone/>
                 <wp:docPr id="22" name="Text Box 10"/>
@@ -6216,7 +6189,7 @@
                       <wps:spPr>
                         <a:xfrm>
                           <a:off x="0" y="0"/>
-                          <a:ext cx="396720" cy="332280"/>
+                          <a:ext cx="397440" cy="332640"/>
                         </a:xfrm>
                         <a:prstGeom prst="rect">
                           <a:avLst/>
@@ -6238,9 +6211,7 @@
                             <w:pPr>
                               <w:pStyle w:val="FrameContents"/>
                               <w:spacing w:before="0" w:after="160"/>
-                              <w:rPr>
-                                <w:color w:val="000000"/>
-                              </w:rPr>
+                              <w:rPr/>
                             </w:pPr>
                             <w:r>
                               <w:rPr>
@@ -6263,7 +6234,7 @@
           </mc:Choice>
           <mc:Fallback>
             <w:pict>
-              <v:rect id="shape_0" ID="Text Box 10" stroked="f" style="position:absolute;margin-left:417pt;margin-top:68.45pt;width:31.2pt;height:26.1pt" wp14:anchorId="32627170">
+              <v:rect id="shape_0" ID="Text Box 10" stroked="f" style="position:absolute;margin-left:417pt;margin-top:68.45pt;width:31.25pt;height:26.15pt" wp14:anchorId="32627170">
                 <w10:wrap type="square"/>
                 <v:fill o:detectmouseclick="t" on="false"/>
                 <v:stroke color="#3465a4" weight="6480" joinstyle="round" endcap="flat"/>
@@ -6273,9 +6244,7 @@
                       <w:pPr>
                         <w:pStyle w:val="FrameContents"/>
                         <w:spacing w:before="0" w:after="160"/>
-                        <w:rPr>
-                          <w:color w:val="000000"/>
-                        </w:rPr>
+                        <w:rPr/>
                       </w:pPr>
                       <w:r>
                         <w:rPr>
@@ -7187,7 +7156,7 @@
           <w:lang w:val="en-GB"/>
         </w:rPr>
         <w:drawing>
-          <wp:anchor behindDoc="0" distT="0" distB="0" distL="0" distR="8255" simplePos="0" locked="0" layoutInCell="1" allowOverlap="1" relativeHeight="3">
+          <wp:anchor behindDoc="0" distT="0" distB="0" distL="0" distR="7620" simplePos="0" locked="0" layoutInCell="1" allowOverlap="1" relativeHeight="3">
             <wp:simplePos x="0" y="0"/>
             <wp:positionH relativeFrom="margin">
               <wp:align>center</wp:align>
@@ -7452,11 +7421,11 @@
             <wp:effectExtent l="0" t="0" r="0" b="0"/>
             <wp:wrapTight wrapText="bothSides">
               <wp:wrapPolygon edited="0">
-                <wp:start x="-18" y="0"/>
-                <wp:lineTo x="-18" y="21462"/>
-                <wp:lineTo x="21508" y="21462"/>
-                <wp:lineTo x="21508" y="0"/>
-                <wp:lineTo x="-18" y="0"/>
+                <wp:start x="-35" y="0"/>
+                <wp:lineTo x="-35" y="21444"/>
+                <wp:lineTo x="21505" y="21444"/>
+                <wp:lineTo x="21505" y="0"/>
+                <wp:lineTo x="-35" y="0"/>
               </wp:wrapPolygon>
             </wp:wrapTight>
             <wp:docPr id="27" name="Image3" descr=""/>
@@ -7674,33 +7643,343 @@
         <w:rPr>
           <w:lang w:val="en-GB"/>
         </w:rPr>
-        <w:t xml:space="preserve">Our results shows </w:t>
-      </w:r>
-      <w:r>
-        <w:rPr>
-          <w:strike/>
-          <w:lang w:val="en-GB"/>
-        </w:rPr>
-        <w:t>that</w:t>
-      </w:r>
-      <w:r>
-        <w:rPr>
-          <w:lang w:val="en-GB"/>
-        </w:rPr>
-        <w:t xml:space="preserve"> the maximum mass of a neutron star for the BJ EOS was found to be 1.79 solar masses with radius 9.26 km and the maximum radius was found to be 11.16 km with mass 0.98 solar masses.  </w:t>
-      </w:r>
-      <w:r>
-        <w:rPr>
-          <w:strike/>
-          <w:lang w:val="en-GB"/>
-        </w:rPr>
-        <w:t>And</w:t>
-      </w:r>
-      <w:r>
-        <w:rPr>
-          <w:lang w:val="en-GB"/>
-        </w:rPr>
-        <w:t xml:space="preserve"> The maximum mass of the NI EOS was found to be 2.37 solar masses with radius 16.12 km and the maximum radius was found to be 17.19 km with mass 2.15 solar masses. </w:t>
+        <w:t>Our results show</w:t>
+      </w:r>
+      <w:r>
+        <w:rPr>
+          <w:rFonts w:eastAsia="宋体" w:cs="Arial"/>
+          <w:strike w:val="false"/>
+          <w:dstrike w:val="false"/>
+          <w:color w:val="00000A"/>
+          <w:sz w:val="22"/>
+          <w:szCs w:val="22"/>
+          <w:lang w:val="en-GB" w:eastAsia="ja-JP" w:bidi="ar-SA"/>
+        </w:rPr>
+        <w:t xml:space="preserve">s the maximum mass of a neutron star was found to be </w:t>
+      </w:r>
+      <w:r>
+        <w:rPr>
+          <w:rFonts w:eastAsia="宋体" w:cs="Arial"/>
+          <w:strike w:val="false"/>
+          <w:dstrike w:val="false"/>
+          <w:color w:val="00000A"/>
+          <w:sz w:val="22"/>
+          <w:szCs w:val="22"/>
+          <w:lang w:val="en-GB" w:eastAsia="ja-JP" w:bidi="ar-SA"/>
+        </w:rPr>
+        <w:t>(</w:t>
+      </w:r>
+      <w:r>
+        <w:rPr>
+          <w:rFonts w:eastAsia="宋体" w:cs="Arial"/>
+          <w:strike w:val="false"/>
+          <w:dstrike w:val="false"/>
+          <w:color w:val="00000A"/>
+          <w:sz w:val="22"/>
+          <w:szCs w:val="22"/>
+          <w:lang w:val="en-GB" w:eastAsia="ja-JP" w:bidi="ar-SA"/>
+        </w:rPr>
+        <w:t>1.7</w:t>
+      </w:r>
+      <w:r>
+        <w:rPr>
+          <w:rFonts w:eastAsia="宋体" w:cs="Arial"/>
+          <w:strike w:val="false"/>
+          <w:dstrike w:val="false"/>
+          <w:color w:val="00000A"/>
+          <w:sz w:val="22"/>
+          <w:szCs w:val="22"/>
+          <w:lang w:val="en-GB" w:eastAsia="ja-JP" w:bidi="ar-SA"/>
+        </w:rPr>
+        <w:t>8840±0.00004)</w:t>
+      </w:r>
+      <w:r>
+        <w:rPr>
+          <w:rFonts w:eastAsia="宋体" w:cs="Arial"/>
+          <w:strike w:val="false"/>
+          <w:dstrike w:val="false"/>
+          <w:color w:val="00000A"/>
+          <w:sz w:val="22"/>
+          <w:szCs w:val="22"/>
+          <w:lang w:val="en-GB" w:eastAsia="ja-JP" w:bidi="ar-SA"/>
+        </w:rPr>
+        <w:t xml:space="preserve"> solar masses with radius </w:t>
+      </w:r>
+      <w:r>
+        <w:rPr>
+          <w:rFonts w:eastAsia="宋体" w:cs="Arial"/>
+          <w:strike w:val="false"/>
+          <w:dstrike w:val="false"/>
+          <w:color w:val="00000A"/>
+          <w:sz w:val="22"/>
+          <w:szCs w:val="22"/>
+          <w:lang w:val="en-GB" w:eastAsia="ja-JP" w:bidi="ar-SA"/>
+        </w:rPr>
+        <w:t>(</w:t>
+      </w:r>
+      <w:r>
+        <w:rPr>
+          <w:rFonts w:eastAsia="宋体" w:cs="Arial"/>
+          <w:strike w:val="false"/>
+          <w:dstrike w:val="false"/>
+          <w:color w:val="00000A"/>
+          <w:sz w:val="22"/>
+          <w:szCs w:val="22"/>
+          <w:lang w:val="en-GB" w:eastAsia="ja-JP" w:bidi="ar-SA"/>
+        </w:rPr>
+        <w:t>9.2</w:t>
+      </w:r>
+      <w:r>
+        <w:rPr>
+          <w:rFonts w:eastAsia="宋体" w:cs="Arial"/>
+          <w:strike w:val="false"/>
+          <w:dstrike w:val="false"/>
+          <w:color w:val="00000A"/>
+          <w:sz w:val="22"/>
+          <w:szCs w:val="22"/>
+          <w:lang w:val="en-GB" w:eastAsia="ja-JP" w:bidi="ar-SA"/>
+        </w:rPr>
+        <w:t>62±0.002)</w:t>
+      </w:r>
+      <w:r>
+        <w:rPr>
+          <w:rFonts w:eastAsia="宋体" w:cs="Arial"/>
+          <w:strike w:val="false"/>
+          <w:dstrike w:val="false"/>
+          <w:color w:val="00000A"/>
+          <w:sz w:val="22"/>
+          <w:szCs w:val="22"/>
+          <w:lang w:val="en-GB" w:eastAsia="ja-JP" w:bidi="ar-SA"/>
+        </w:rPr>
+        <w:t xml:space="preserve"> km and the maximum radius was found to be </w:t>
+      </w:r>
+      <w:r>
+        <w:rPr>
+          <w:rFonts w:eastAsia="宋体" w:cs="Arial"/>
+          <w:strike w:val="false"/>
+          <w:dstrike w:val="false"/>
+          <w:color w:val="00000A"/>
+          <w:sz w:val="22"/>
+          <w:szCs w:val="22"/>
+          <w:lang w:val="en-GB" w:eastAsia="ja-JP" w:bidi="ar-SA"/>
+        </w:rPr>
+        <w:t>(</w:t>
+      </w:r>
+      <w:r>
+        <w:rPr>
+          <w:rFonts w:eastAsia="宋体" w:cs="Arial"/>
+          <w:strike w:val="false"/>
+          <w:dstrike w:val="false"/>
+          <w:color w:val="00000A"/>
+          <w:sz w:val="22"/>
+          <w:szCs w:val="22"/>
+          <w:lang w:val="en-GB" w:eastAsia="ja-JP" w:bidi="ar-SA"/>
+        </w:rPr>
+        <w:t>11.1</w:t>
+      </w:r>
+      <w:r>
+        <w:rPr>
+          <w:rFonts w:eastAsia="宋体" w:cs="Arial"/>
+          <w:strike w:val="false"/>
+          <w:dstrike w:val="false"/>
+          <w:color w:val="00000A"/>
+          <w:sz w:val="22"/>
+          <w:szCs w:val="22"/>
+          <w:lang w:val="en-GB" w:eastAsia="ja-JP" w:bidi="ar-SA"/>
+        </w:rPr>
+        <w:t>56±0.002)</w:t>
+      </w:r>
+      <w:r>
+        <w:rPr>
+          <w:rFonts w:eastAsia="宋体" w:cs="Arial"/>
+          <w:strike w:val="false"/>
+          <w:dstrike w:val="false"/>
+          <w:color w:val="00000A"/>
+          <w:sz w:val="22"/>
+          <w:szCs w:val="22"/>
+          <w:lang w:val="en-GB" w:eastAsia="ja-JP" w:bidi="ar-SA"/>
+        </w:rPr>
+        <w:t xml:space="preserve"> km with mass </w:t>
+      </w:r>
+      <w:r>
+        <w:rPr>
+          <w:rFonts w:eastAsia="宋体" w:cs="Arial"/>
+          <w:strike w:val="false"/>
+          <w:dstrike w:val="false"/>
+          <w:color w:val="00000A"/>
+          <w:sz w:val="22"/>
+          <w:szCs w:val="22"/>
+          <w:lang w:val="en-GB" w:eastAsia="ja-JP" w:bidi="ar-SA"/>
+        </w:rPr>
+        <w:t>(</w:t>
+      </w:r>
+      <w:r>
+        <w:rPr>
+          <w:rFonts w:eastAsia="宋体" w:cs="Arial"/>
+          <w:strike w:val="false"/>
+          <w:dstrike w:val="false"/>
+          <w:color w:val="00000A"/>
+          <w:sz w:val="22"/>
+          <w:szCs w:val="22"/>
+          <w:lang w:val="en-GB" w:eastAsia="ja-JP" w:bidi="ar-SA"/>
+        </w:rPr>
+        <w:t>0.98</w:t>
+      </w:r>
+      <w:r>
+        <w:rPr>
+          <w:rFonts w:eastAsia="宋体" w:cs="Arial"/>
+          <w:strike w:val="false"/>
+          <w:dstrike w:val="false"/>
+          <w:color w:val="00000A"/>
+          <w:sz w:val="22"/>
+          <w:szCs w:val="22"/>
+          <w:lang w:val="en-GB" w:eastAsia="ja-JP" w:bidi="ar-SA"/>
+        </w:rPr>
+        <w:t>280±0.00004)</w:t>
+      </w:r>
+      <w:r>
+        <w:rPr>
+          <w:rFonts w:eastAsia="宋体" w:cs="Arial"/>
+          <w:strike w:val="false"/>
+          <w:dstrike w:val="false"/>
+          <w:color w:val="00000A"/>
+          <w:sz w:val="22"/>
+          <w:szCs w:val="22"/>
+          <w:lang w:val="en-GB" w:eastAsia="ja-JP" w:bidi="ar-SA"/>
+        </w:rPr>
+        <w:t xml:space="preserve"> solar masses. </w:t>
+      </w:r>
+      <w:r>
+        <w:rPr>
+          <w:lang w:val="en-GB"/>
+        </w:rPr>
+        <w:t xml:space="preserve">The maximum mass of the NI EOS was found to be </w:t>
+      </w:r>
+      <w:r>
+        <w:rPr>
+          <w:rFonts w:eastAsia="宋体" w:cs="Arial"/>
+          <w:strike w:val="false"/>
+          <w:dstrike w:val="false"/>
+          <w:color w:val="00000A"/>
+          <w:sz w:val="22"/>
+          <w:szCs w:val="22"/>
+          <w:lang w:val="en-GB" w:eastAsia="ja-JP" w:bidi="ar-SA"/>
+        </w:rPr>
+        <w:t>(2.36860 ±0.00004)</w:t>
+      </w:r>
+      <w:r>
+        <w:rPr>
+          <w:rFonts w:eastAsia="宋体" w:cs="Arial"/>
+          <w:strike w:val="false"/>
+          <w:dstrike w:val="false"/>
+          <w:color w:val="00000A"/>
+          <w:sz w:val="22"/>
+          <w:szCs w:val="22"/>
+          <w:lang w:val="en-GB" w:eastAsia="ja-JP" w:bidi="ar-SA"/>
+        </w:rPr>
+        <w:t xml:space="preserve">  </w:t>
+      </w:r>
+      <w:r>
+        <w:rPr>
+          <w:lang w:val="en-GB"/>
+        </w:rPr>
+        <w:t xml:space="preserve">solar masses with radius </w:t>
+      </w:r>
+      <w:r>
+        <w:rPr>
+          <w:rFonts w:eastAsia="宋体" w:cs="Arial"/>
+          <w:strike w:val="false"/>
+          <w:dstrike w:val="false"/>
+          <w:color w:val="00000A"/>
+          <w:sz w:val="22"/>
+          <w:szCs w:val="22"/>
+          <w:lang w:val="en-GB" w:eastAsia="ja-JP" w:bidi="ar-SA"/>
+        </w:rPr>
+        <w:t xml:space="preserve"> </w:t>
+      </w:r>
+      <w:r>
+        <w:rPr>
+          <w:rFonts w:eastAsia="宋体" w:cs="Arial"/>
+          <w:strike w:val="false"/>
+          <w:dstrike w:val="false"/>
+          <w:color w:val="00000A"/>
+          <w:sz w:val="22"/>
+          <w:szCs w:val="22"/>
+          <w:lang w:val="en-GB" w:eastAsia="ja-JP" w:bidi="ar-SA"/>
+        </w:rPr>
+        <w:t>(16.125±0.002)</w:t>
+      </w:r>
+      <w:r>
+        <w:rPr>
+          <w:lang w:val="en-GB"/>
+        </w:rPr>
+        <w:t xml:space="preserve"> km and the maximum radius was found to be </w:t>
+      </w:r>
+      <w:r>
+        <w:rPr>
+          <w:lang w:val="en-GB"/>
+        </w:rPr>
+        <w:t>(</w:t>
+      </w:r>
+      <w:r>
+        <w:rPr>
+          <w:lang w:val="en-GB"/>
+        </w:rPr>
+        <w:t>17.19</w:t>
+      </w:r>
+      <w:r>
+        <w:rPr>
+          <w:lang w:val="en-GB"/>
+        </w:rPr>
+        <w:t>0</w:t>
+      </w:r>
+      <w:r>
+        <w:rPr>
+          <w:rFonts w:eastAsia="宋体" w:cs="Arial"/>
+          <w:strike w:val="false"/>
+          <w:dstrike w:val="false"/>
+          <w:color w:val="00000A"/>
+          <w:sz w:val="22"/>
+          <w:szCs w:val="22"/>
+          <w:lang w:val="en-GB" w:eastAsia="ja-JP" w:bidi="ar-SA"/>
+        </w:rPr>
+        <w:t>±0.002)</w:t>
+      </w:r>
+      <w:r>
+        <w:rPr>
+          <w:lang w:val="en-GB"/>
+        </w:rPr>
+        <w:t xml:space="preserve"> km with mass </w:t>
+      </w:r>
+      <w:r>
+        <w:rPr>
+          <w:rFonts w:eastAsia="宋体" w:cs="Arial"/>
+          <w:strike w:val="false"/>
+          <w:dstrike w:val="false"/>
+          <w:color w:val="00000A"/>
+          <w:sz w:val="22"/>
+          <w:szCs w:val="22"/>
+          <w:lang w:val="en-GB" w:eastAsia="ja-JP" w:bidi="ar-SA"/>
+        </w:rPr>
+        <w:t>(2.15130±0.00004)</w:t>
+      </w:r>
+      <w:r>
+        <w:rPr>
+          <w:rFonts w:eastAsia="宋体" w:cs="Arial"/>
+          <w:strike w:val="false"/>
+          <w:dstrike w:val="false"/>
+          <w:color w:val="00000A"/>
+          <w:sz w:val="22"/>
+          <w:szCs w:val="22"/>
+          <w:lang w:val="en-GB" w:eastAsia="ja-JP" w:bidi="ar-SA"/>
+        </w:rPr>
+        <w:t xml:space="preserve"> </w:t>
+      </w:r>
+      <w:r>
+        <w:rPr>
+          <w:lang w:val="en-GB"/>
+        </w:rPr>
+        <w:t xml:space="preserve"> solar masses. </w:t>
       </w:r>
     </w:p>
     <w:p>
@@ -7768,11 +8047,21 @@
     <w:p>
       <w:pPr>
         <w:pStyle w:val="Normal"/>
-        <w:rPr>
-          <w:i/>
+        <w:rPr/>
+      </w:pPr>
+      <w:r>
+        <w:rPr>
           <w:i/>
           <w:iCs/>
-        </w:rPr>
+          <w:lang w:val="en-GB"/>
+        </w:rPr>
+        <w:t>Using method Bethe And Johnson the maximum mass is 1.7884 M0 with radius 9.2616 km”</w:t>
+      </w:r>
+    </w:p>
+    <w:p>
+      <w:pPr>
+        <w:pStyle w:val="Normal"/>
+        <w:rPr/>
       </w:pPr>
       <w:r>
         <w:rPr>
@@ -7780,7 +8069,7 @@
           <w:iCs/>
           <w:lang w:val="en-GB"/>
         </w:rPr>
-        <w:t>Using method Bethe And Johnson the maximum mass is 1.7884 M0 with radius 9.2616 km”</w:t>
+        <w:t>Using method Bethe And Johnson the mass error is 0.000040 M0 with radius error 0.002073 km</w:t>
       </w:r>
     </w:p>
     <w:p>
@@ -7792,31 +8081,7 @@
         <w:rPr>
           <w:lang w:val="en-GB"/>
         </w:rPr>
-        <w:t xml:space="preserve">The BJ EOS </w:t>
-      </w:r>
-      <w:r>
-        <w:rPr>
-          <w:lang w:val="en-GB"/>
-        </w:rPr>
-        <w:t>hence f</w:t>
-      </w:r>
-      <w:r>
-        <w:rPr>
-          <w:lang w:val="en-GB"/>
-        </w:rPr>
-        <w:t xml:space="preserve">its </w:t>
-      </w:r>
-      <w:r>
-        <w:rPr>
-          <w:lang w:val="en-GB"/>
-        </w:rPr>
-        <w:t>rather well</w:t>
-      </w:r>
-      <w:r>
-        <w:rPr>
-          <w:lang w:val="en-GB"/>
-        </w:rPr>
-        <w:t xml:space="preserve">  with current observations of neutron sta</w:t>
+        <w:t>The BJ EOS hence fits rather well  with current observations of neutron sta</w:t>
       </w:r>
       <w:r>
         <w:rPr>
@@ -7826,27 +8091,7 @@
           <w:sz w:val="22"/>
           <w:lang w:val="en-GB"/>
         </w:rPr>
-        <w:t>r</w:t>
-      </w:r>
-      <w:r>
-        <w:rPr>
-          <w:i/>
-          <w:iCs/>
-          <w:color w:val="00000A"/>
-          <w:sz w:val="22"/>
-          <w:lang w:val="en-GB"/>
-        </w:rPr>
-        <w:t xml:space="preserve">s. </w:t>
-      </w:r>
-      <w:r>
-        <w:rPr>
-          <w:i/>
-          <w:iCs/>
-          <w:color w:val="00000A"/>
-          <w:sz w:val="22"/>
-          <w:lang w:val="en-GB"/>
-        </w:rPr>
-        <w:t>The observed values[o] are a mass between 1.3 to 2.5 solar masses and radii of about than 10 kilometers.</w:t>
+        <w:t>rs. The observed values[o] are a mass between 1.3 to 2.5 solar masses and radii of about than 10 kilometers.</w:t>
       </w:r>
     </w:p>
     <w:p>
@@ -8099,25 +8344,7 @@
         <w:rPr>
           <w:lang w:val="en-GB"/>
         </w:rPr>
-        <w:t xml:space="preserve">The BJ EOS fits best observation since it fits well between the mass range and also radius range.  It is the best combination out of the one tested since it takes into consideration N-N soft core interactions and together with the general relativistic gravtiational model provided by the TOV they provide a theortical model somewhat close to reality. </w:t>
-      </w:r>
-      <w:r>
-        <w:rPr>
-          <w:lang w:val="en-GB"/>
-        </w:rPr>
-        <w:t xml:space="preserve">The TOV gravitational model </w:t>
-      </w:r>
-      <w:r>
-        <w:rPr>
-          <w:lang w:val="en-GB"/>
-        </w:rPr>
-        <w:t>hence</w:t>
-      </w:r>
-      <w:r>
-        <w:rPr>
-          <w:lang w:val="en-GB"/>
-        </w:rPr>
-        <w:t xml:space="preserve"> is seen to fit observed values and limitations as opposed to the Newtonian model </w:t>
+        <w:t xml:space="preserve">The BJ EOS fits best observation since it fits well between the mass range and also radius range.  It is the best combination out of the one tested since it takes into consideration N-N soft core interactions and together with the general relativistic gravtiational model provided by the TOV they provide a theortical model somewhat close to reality. The TOV gravitational model hence is seen to fit observed values and limitations as opposed to the Newtonian model </w:t>
       </w:r>
     </w:p>
     <w:p>
@@ -8562,7 +8789,7 @@
         <w:docPartGallery w:val="Page Numbers (Bottom of Page)"/>
         <w:docPartUnique w:val="true"/>
       </w:docPartObj>
-      <w:id w:val="86406237"/>
+      <w:id w:val="1943528866"/>
     </w:sdtPr>
     <w:sdtContent>
       <w:p>

</xml_diff>